<commit_message>
Classes folder, ficheiro .bat, updates
</commit_message>
<xml_diff>
--- a/Relatório.docx
+++ b/Relatório.docx
@@ -1476,7 +1476,6 @@
         </w:r>
         <w:r>
           <w:rPr>
-            <w:rFonts w:hint="eastAsia"/>
             <w:noProof/>
           </w:rPr>
           <w:fldChar w:fldCharType="separate"/>
@@ -1545,7 +1544,6 @@
         </w:r>
         <w:r>
           <w:rPr>
-            <w:rFonts w:hint="eastAsia"/>
             <w:noProof/>
           </w:rPr>
           <w:fldChar w:fldCharType="separate"/>
@@ -1634,7 +1632,6 @@
         </w:r>
         <w:r>
           <w:rPr>
-            <w:rFonts w:hint="eastAsia"/>
             <w:noProof/>
           </w:rPr>
           <w:fldChar w:fldCharType="separate"/>
@@ -1723,7 +1720,6 @@
         </w:r>
         <w:r>
           <w:rPr>
-            <w:rFonts w:hint="eastAsia"/>
             <w:noProof/>
           </w:rPr>
           <w:fldChar w:fldCharType="separate"/>
@@ -1812,7 +1808,6 @@
         </w:r>
         <w:r>
           <w:rPr>
-            <w:rFonts w:hint="eastAsia"/>
             <w:noProof/>
           </w:rPr>
           <w:fldChar w:fldCharType="separate"/>
@@ -1901,7 +1896,6 @@
         </w:r>
         <w:r>
           <w:rPr>
-            <w:rFonts w:hint="eastAsia"/>
             <w:noProof/>
           </w:rPr>
           <w:fldChar w:fldCharType="separate"/>
@@ -1990,7 +1984,6 @@
         </w:r>
         <w:r>
           <w:rPr>
-            <w:rFonts w:hint="eastAsia"/>
             <w:noProof/>
           </w:rPr>
           <w:fldChar w:fldCharType="separate"/>
@@ -2079,7 +2072,6 @@
         </w:r>
         <w:r>
           <w:rPr>
-            <w:rFonts w:hint="eastAsia"/>
             <w:noProof/>
           </w:rPr>
           <w:fldChar w:fldCharType="separate"/>
@@ -2168,7 +2160,6 @@
         </w:r>
         <w:r>
           <w:rPr>
-            <w:rFonts w:hint="eastAsia"/>
             <w:noProof/>
           </w:rPr>
           <w:fldChar w:fldCharType="separate"/>
@@ -2257,7 +2248,6 @@
         </w:r>
         <w:r>
           <w:rPr>
-            <w:rFonts w:hint="eastAsia"/>
             <w:noProof/>
           </w:rPr>
           <w:fldChar w:fldCharType="separate"/>
@@ -2346,7 +2336,6 @@
         </w:r>
         <w:r>
           <w:rPr>
-            <w:rFonts w:hint="eastAsia"/>
             <w:noProof/>
           </w:rPr>
           <w:fldChar w:fldCharType="separate"/>
@@ -2435,7 +2424,6 @@
         </w:r>
         <w:r>
           <w:rPr>
-            <w:rFonts w:hint="eastAsia"/>
             <w:noProof/>
           </w:rPr>
           <w:fldChar w:fldCharType="separate"/>
@@ -2504,7 +2492,6 @@
         </w:r>
         <w:r>
           <w:rPr>
-            <w:rFonts w:hint="eastAsia"/>
             <w:noProof/>
           </w:rPr>
           <w:fldChar w:fldCharType="separate"/>
@@ -2719,31 +2706,16 @@
           <w:rFonts w:hint="eastAsia"/>
         </w:rPr>
       </w:pPr>
-      <w:r>
-        <w:fldChar w:fldCharType="begin"/>
-      </w:r>
-      <w:r>
-        <w:instrText xml:space="preserve"> TOC \h \z \c "Figura" </w:instrText>
-      </w:r>
-      <w:r>
-        <w:fldChar w:fldCharType="separate"/>
-      </w:r>
-      <w:r>
-        <w:rPr>
-          <w:b/>
-          <w:bCs/>
-          <w:noProof/>
-        </w:rPr>
-        <w:t>Não foi encontrada nenhuma entrada do índice de ilustrações.</w:t>
-      </w:r>
-      <w:r>
-        <w:rPr>
-          <w:b/>
-          <w:bCs/>
-          <w:noProof/>
-        </w:rPr>
-        <w:fldChar w:fldCharType="end"/>
-      </w:r>
+      <w:fldSimple w:instr=" TOC \h \z \c &quot;Figura&quot; ">
+        <w:r>
+          <w:rPr>
+            <w:b/>
+            <w:bCs/>
+            <w:noProof/>
+          </w:rPr>
+          <w:t>Não foi encontrada nenhuma entrada do índice de ilustrações.</w:t>
+        </w:r>
+      </w:fldSimple>
     </w:p>
     <w:p>
       <w:pPr>
@@ -3236,31 +3208,49 @@
     <w:p>
       <w:pPr>
         <w:spacing w:line="360" w:lineRule="auto"/>
+        <w:rPr>
+          <w:rFonts w:hint="eastAsia"/>
+        </w:rPr>
       </w:pPr>
     </w:p>
     <w:p>
       <w:pPr>
         <w:spacing w:line="360" w:lineRule="auto"/>
+        <w:rPr>
+          <w:rFonts w:hint="eastAsia"/>
+        </w:rPr>
       </w:pPr>
     </w:p>
     <w:p>
       <w:pPr>
         <w:spacing w:line="360" w:lineRule="auto"/>
+        <w:rPr>
+          <w:rFonts w:hint="eastAsia"/>
+        </w:rPr>
       </w:pPr>
     </w:p>
     <w:p>
       <w:pPr>
         <w:spacing w:line="360" w:lineRule="auto"/>
+        <w:rPr>
+          <w:rFonts w:hint="eastAsia"/>
+        </w:rPr>
       </w:pPr>
     </w:p>
     <w:p>
       <w:pPr>
         <w:spacing w:line="360" w:lineRule="auto"/>
+        <w:rPr>
+          <w:rFonts w:hint="eastAsia"/>
+        </w:rPr>
       </w:pPr>
     </w:p>
     <w:p>
       <w:pPr>
         <w:spacing w:line="360" w:lineRule="auto"/>
+        <w:rPr>
+          <w:rFonts w:hint="eastAsia"/>
+        </w:rPr>
       </w:pPr>
     </w:p>
     <w:p>
@@ -3321,6 +3311,9 @@
         </w:numPr>
         <w:spacing w:line="360" w:lineRule="auto"/>
         <w:jc w:val="left"/>
+        <w:rPr>
+          <w:rFonts w:hint="eastAsia"/>
+        </w:rPr>
       </w:pPr>
       <w:r>
         <w:rPr>
@@ -3352,6 +3345,9 @@
         </w:numPr>
         <w:spacing w:line="360" w:lineRule="auto"/>
         <w:jc w:val="left"/>
+        <w:rPr>
+          <w:rFonts w:hint="eastAsia"/>
+        </w:rPr>
       </w:pPr>
       <w:r>
         <w:rPr>
@@ -3359,15 +3355,7 @@
           <w:b/>
           <w:bCs/>
         </w:rPr>
-        <w:t>Manual de compilação, configuração e utilização da aplicação</w:t>
-      </w:r>
-      <w:r>
-        <w:rPr>
-          <w:rStyle w:val="Tipodeletrapredefinidodopargrafo1"/>
-          <w:b/>
-          <w:bCs/>
-        </w:rPr>
-        <w:t xml:space="preserve"> </w:t>
+        <w:t xml:space="preserve">Manual de compilação, configuração e utilização da aplicação </w:t>
       </w:r>
       <w:r>
         <w:t>–</w:t>
@@ -3391,6 +3379,9 @@
         </w:numPr>
         <w:spacing w:line="360" w:lineRule="auto"/>
         <w:jc w:val="left"/>
+        <w:rPr>
+          <w:rFonts w:hint="eastAsia"/>
+        </w:rPr>
       </w:pPr>
       <w:r>
         <w:rPr>
@@ -3398,15 +3389,7 @@
           <w:b/>
           <w:bCs/>
         </w:rPr>
-        <w:t>Descrição das funcionalidades implementadas</w:t>
-      </w:r>
-      <w:r>
-        <w:rPr>
-          <w:rStyle w:val="Tipodeletrapredefinidodopargrafo1"/>
-          <w:b/>
-          <w:bCs/>
-        </w:rPr>
-        <w:t xml:space="preserve"> </w:t>
+        <w:t xml:space="preserve">Descrição das funcionalidades implementadas </w:t>
       </w:r>
       <w:r>
         <w:t>–</w:t>
@@ -3451,6 +3434,9 @@
         </w:numPr>
         <w:spacing w:line="360" w:lineRule="auto"/>
         <w:jc w:val="left"/>
+        <w:rPr>
+          <w:rFonts w:hint="eastAsia"/>
+        </w:rPr>
       </w:pPr>
       <w:r>
         <w:rPr>
@@ -3724,53 +3710,18 @@
           <w:numId w:val="2"/>
         </w:numPr>
         <w:spacing w:line="360" w:lineRule="auto"/>
-        <w:rPr>
-          <w:rFonts w:hint="eastAsia"/>
-          <w:color w:val="FF0000"/>
-        </w:rPr>
-      </w:pPr>
-      <w:r>
-        <w:rPr>
-          <w:color w:val="FF0000"/>
-        </w:rPr>
+        <w:jc w:val="left"/>
+        <w:rPr>
+          <w:rFonts w:hint="eastAsia"/>
+        </w:rPr>
+      </w:pPr>
+      <w:r>
         <w:t>“</w:t>
       </w:r>
-      <w:proofErr w:type="spellStart"/>
-      <w:r>
-        <w:rPr>
-          <w:rFonts w:hint="eastAsia"/>
-          <w:color w:val="FF0000"/>
-        </w:rPr>
-        <w:t>javac</w:t>
-      </w:r>
-      <w:proofErr w:type="spellEnd"/>
-      <w:r>
-        <w:rPr>
-          <w:rFonts w:hint="eastAsia"/>
-          <w:color w:val="FF0000"/>
-        </w:rPr>
-        <w:t xml:space="preserve"> -</w:t>
-      </w:r>
-      <w:proofErr w:type="spellStart"/>
-      <w:r>
-        <w:rPr>
-          <w:rFonts w:hint="eastAsia"/>
-          <w:color w:val="FF0000"/>
-        </w:rPr>
-        <w:t>cp</w:t>
-      </w:r>
-      <w:proofErr w:type="spellEnd"/>
-      <w:r>
-        <w:rPr>
-          <w:rFonts w:hint="eastAsia"/>
-          <w:color w:val="FF0000"/>
-        </w:rPr>
-        <w:t xml:space="preserve"> ./json.jar -encoding UTF-8 *.java</w:t>
-      </w:r>
-      <w:r>
-        <w:rPr>
-          <w:color w:val="FF0000"/>
-        </w:rPr>
+      <w:r>
+        <w:t>javac -cp ./lib/json.jar;./lib/jfreechart.jar;./lib/jcommon.jar -d ./classes -encoding UTF-8 *.java</w:t>
+      </w:r>
+      <w:r>
         <w:t>”</w:t>
       </w:r>
     </w:p>
@@ -3784,51 +3735,15 @@
         <w:spacing w:line="360" w:lineRule="auto"/>
         <w:rPr>
           <w:rFonts w:hint="eastAsia"/>
-          <w:color w:val="FF0000"/>
-        </w:rPr>
-      </w:pPr>
-      <w:r>
-        <w:rPr>
-          <w:color w:val="FF0000"/>
-        </w:rPr>
+        </w:rPr>
+      </w:pPr>
+      <w:r>
         <w:t>“</w:t>
       </w:r>
       <w:r>
-        <w:rPr>
-          <w:rFonts w:hint="eastAsia"/>
-          <w:color w:val="FF0000"/>
-        </w:rPr>
-        <w:t>java -</w:t>
-      </w:r>
-      <w:proofErr w:type="spellStart"/>
-      <w:proofErr w:type="gramStart"/>
-      <w:r>
-        <w:rPr>
-          <w:rFonts w:hint="eastAsia"/>
-          <w:color w:val="FF0000"/>
-        </w:rPr>
-        <w:t>cp</w:t>
-      </w:r>
-      <w:proofErr w:type="spellEnd"/>
-      <w:r>
-        <w:rPr>
-          <w:rFonts w:hint="eastAsia"/>
-          <w:color w:val="FF0000"/>
-        </w:rPr>
-        <w:t xml:space="preserve"> .;./json.jar</w:t>
-      </w:r>
-      <w:proofErr w:type="gramEnd"/>
-      <w:r>
-        <w:rPr>
-          <w:rFonts w:hint="eastAsia"/>
-          <w:color w:val="FF0000"/>
-        </w:rPr>
-        <w:t xml:space="preserve"> Kernel</w:t>
-      </w:r>
-      <w:r>
-        <w:rPr>
-          <w:color w:val="FF0000"/>
-        </w:rPr>
+        <w:t>java -cp .;./lib/json.jar;./lib/jfreechart.jar;./lib/jcommon.jar;./classes Kernel</w:t>
+      </w:r>
+      <w:r>
         <w:t>”</w:t>
       </w:r>
     </w:p>
@@ -3857,22 +3772,87 @@
       <w:pPr>
         <w:spacing w:line="360" w:lineRule="auto"/>
         <w:ind w:firstLine="283"/>
+      </w:pPr>
+      <w:r>
+        <w:t>E</w:t>
+      </w:r>
+      <w:r>
+        <w:t xml:space="preserve">stes passos </w:t>
+      </w:r>
+      <w:r>
+        <w:t xml:space="preserve">garantem a compilação e execução </w:t>
+      </w:r>
+      <w:r>
+        <w:t>adequadas do projeto.</w:t>
+      </w:r>
+    </w:p>
+    <w:p>
+      <w:pPr>
+        <w:spacing w:line="360" w:lineRule="auto"/>
+        <w:ind w:firstLine="283"/>
         <w:rPr>
           <w:rFonts w:hint="eastAsia"/>
           <w:color w:val="FF0000"/>
         </w:rPr>
       </w:pPr>
       <w:r>
-        <w:t>E</w:t>
-      </w:r>
-      <w:r>
-        <w:t xml:space="preserve">stes passos </w:t>
-      </w:r>
-      <w:r>
-        <w:t xml:space="preserve">garantem a compilação e execução </w:t>
-      </w:r>
-      <w:r>
-        <w:t>adequadas do projeto.</w:t>
+        <w:t>Outra opção</w:t>
+      </w:r>
+      <w:r>
+        <w:t>, em vez de executar os comandos manualmente</w:t>
+      </w:r>
+      <w:r>
+        <w:t>, é simplesmente abrir o arquivo de configuração</w:t>
+      </w:r>
+      <w:r>
+        <w:t xml:space="preserve"> “</w:t>
+      </w:r>
+      <w:r>
+        <w:rPr>
+          <w:i/>
+          <w:iCs/>
+        </w:rPr>
+        <w:t>s</w:t>
+      </w:r>
+      <w:r>
+        <w:rPr>
+          <w:i/>
+          <w:iCs/>
+        </w:rPr>
+        <w:t>tart.b</w:t>
+      </w:r>
+      <w:r>
+        <w:rPr>
+          <w:i/>
+          <w:iCs/>
+        </w:rPr>
+        <w:t>at</w:t>
+      </w:r>
+      <w:r>
+        <w:t>”</w:t>
+      </w:r>
+      <w:r>
+        <w:t>.</w:t>
+      </w:r>
+      <w:r>
+        <w:t xml:space="preserve"> Este arquivo já contém os comandos necessários para compilar e executar</w:t>
+      </w:r>
+      <w:r>
+        <w:t xml:space="preserve"> o projeto de forma </w:t>
+      </w:r>
+      <w:r>
+        <w:t>automatizada.</w:t>
+      </w:r>
+      <w:r>
+        <w:t xml:space="preserve"> </w:t>
+      </w:r>
+      <w:r>
+        <w:rPr>
+          <w:b/>
+          <w:bCs/>
+          <w:color w:val="FF0000"/>
+        </w:rPr>
+        <w:t>*****</w:t>
       </w:r>
     </w:p>
     <w:p>
@@ -4158,40 +4138,244 @@
         </w:rPr>
       </w:pPr>
     </w:p>
-    <w:p/>
-    <w:p/>
-    <w:p/>
-    <w:p/>
-    <w:p/>
-    <w:p/>
-    <w:p/>
-    <w:p/>
-    <w:p/>
-    <w:p/>
-    <w:p/>
-    <w:p/>
-    <w:p/>
-    <w:p/>
-    <w:p/>
-    <w:p/>
-    <w:p/>
-    <w:p/>
-    <w:p/>
-    <w:p/>
-    <w:p/>
-    <w:p/>
-    <w:p/>
-    <w:p/>
-    <w:p/>
-    <w:p/>
-    <w:p/>
-    <w:p/>
-    <w:p/>
-    <w:p/>
-    <w:p/>
-    <w:p/>
-    <w:p/>
-    <w:p/>
+    <w:p>
+      <w:pPr>
+        <w:rPr>
+          <w:rFonts w:hint="eastAsia"/>
+        </w:rPr>
+      </w:pPr>
+    </w:p>
+    <w:p>
+      <w:pPr>
+        <w:rPr>
+          <w:rFonts w:hint="eastAsia"/>
+        </w:rPr>
+      </w:pPr>
+    </w:p>
+    <w:p>
+      <w:pPr>
+        <w:rPr>
+          <w:rFonts w:hint="eastAsia"/>
+        </w:rPr>
+      </w:pPr>
+    </w:p>
+    <w:p>
+      <w:pPr>
+        <w:rPr>
+          <w:rFonts w:hint="eastAsia"/>
+        </w:rPr>
+      </w:pPr>
+    </w:p>
+    <w:p>
+      <w:pPr>
+        <w:rPr>
+          <w:rFonts w:hint="eastAsia"/>
+        </w:rPr>
+      </w:pPr>
+    </w:p>
+    <w:p>
+      <w:pPr>
+        <w:rPr>
+          <w:rFonts w:hint="eastAsia"/>
+        </w:rPr>
+      </w:pPr>
+    </w:p>
+    <w:p>
+      <w:pPr>
+        <w:rPr>
+          <w:rFonts w:hint="eastAsia"/>
+        </w:rPr>
+      </w:pPr>
+    </w:p>
+    <w:p>
+      <w:pPr>
+        <w:rPr>
+          <w:rFonts w:hint="eastAsia"/>
+        </w:rPr>
+      </w:pPr>
+    </w:p>
+    <w:p>
+      <w:pPr>
+        <w:rPr>
+          <w:rFonts w:hint="eastAsia"/>
+        </w:rPr>
+      </w:pPr>
+    </w:p>
+    <w:p>
+      <w:pPr>
+        <w:rPr>
+          <w:rFonts w:hint="eastAsia"/>
+        </w:rPr>
+      </w:pPr>
+    </w:p>
+    <w:p>
+      <w:pPr>
+        <w:rPr>
+          <w:rFonts w:hint="eastAsia"/>
+        </w:rPr>
+      </w:pPr>
+    </w:p>
+    <w:p>
+      <w:pPr>
+        <w:rPr>
+          <w:rFonts w:hint="eastAsia"/>
+        </w:rPr>
+      </w:pPr>
+    </w:p>
+    <w:p>
+      <w:pPr>
+        <w:rPr>
+          <w:rFonts w:hint="eastAsia"/>
+        </w:rPr>
+      </w:pPr>
+    </w:p>
+    <w:p>
+      <w:pPr>
+        <w:rPr>
+          <w:rFonts w:hint="eastAsia"/>
+        </w:rPr>
+      </w:pPr>
+    </w:p>
+    <w:p>
+      <w:pPr>
+        <w:rPr>
+          <w:rFonts w:hint="eastAsia"/>
+        </w:rPr>
+      </w:pPr>
+    </w:p>
+    <w:p>
+      <w:pPr>
+        <w:rPr>
+          <w:rFonts w:hint="eastAsia"/>
+        </w:rPr>
+      </w:pPr>
+    </w:p>
+    <w:p>
+      <w:pPr>
+        <w:rPr>
+          <w:rFonts w:hint="eastAsia"/>
+        </w:rPr>
+      </w:pPr>
+    </w:p>
+    <w:p>
+      <w:pPr>
+        <w:rPr>
+          <w:rFonts w:hint="eastAsia"/>
+        </w:rPr>
+      </w:pPr>
+    </w:p>
+    <w:p>
+      <w:pPr>
+        <w:rPr>
+          <w:rFonts w:hint="eastAsia"/>
+        </w:rPr>
+      </w:pPr>
+    </w:p>
+    <w:p>
+      <w:pPr>
+        <w:rPr>
+          <w:rFonts w:hint="eastAsia"/>
+        </w:rPr>
+      </w:pPr>
+    </w:p>
+    <w:p>
+      <w:pPr>
+        <w:rPr>
+          <w:rFonts w:hint="eastAsia"/>
+        </w:rPr>
+      </w:pPr>
+    </w:p>
+    <w:p>
+      <w:pPr>
+        <w:rPr>
+          <w:rFonts w:hint="eastAsia"/>
+        </w:rPr>
+      </w:pPr>
+    </w:p>
+    <w:p>
+      <w:pPr>
+        <w:rPr>
+          <w:rFonts w:hint="eastAsia"/>
+        </w:rPr>
+      </w:pPr>
+    </w:p>
+    <w:p>
+      <w:pPr>
+        <w:rPr>
+          <w:rFonts w:hint="eastAsia"/>
+        </w:rPr>
+      </w:pPr>
+    </w:p>
+    <w:p>
+      <w:pPr>
+        <w:rPr>
+          <w:rFonts w:hint="eastAsia"/>
+        </w:rPr>
+      </w:pPr>
+    </w:p>
+    <w:p>
+      <w:pPr>
+        <w:rPr>
+          <w:rFonts w:hint="eastAsia"/>
+        </w:rPr>
+      </w:pPr>
+    </w:p>
+    <w:p>
+      <w:pPr>
+        <w:rPr>
+          <w:rFonts w:hint="eastAsia"/>
+        </w:rPr>
+      </w:pPr>
+    </w:p>
+    <w:p>
+      <w:pPr>
+        <w:rPr>
+          <w:rFonts w:hint="eastAsia"/>
+        </w:rPr>
+      </w:pPr>
+    </w:p>
+    <w:p>
+      <w:pPr>
+        <w:rPr>
+          <w:rFonts w:hint="eastAsia"/>
+        </w:rPr>
+      </w:pPr>
+    </w:p>
+    <w:p>
+      <w:pPr>
+        <w:rPr>
+          <w:rFonts w:hint="eastAsia"/>
+        </w:rPr>
+      </w:pPr>
+    </w:p>
+    <w:p>
+      <w:pPr>
+        <w:rPr>
+          <w:rFonts w:hint="eastAsia"/>
+        </w:rPr>
+      </w:pPr>
+    </w:p>
+    <w:p>
+      <w:pPr>
+        <w:rPr>
+          <w:rFonts w:hint="eastAsia"/>
+        </w:rPr>
+      </w:pPr>
+    </w:p>
+    <w:p>
+      <w:pPr>
+        <w:rPr>
+          <w:rFonts w:hint="eastAsia"/>
+        </w:rPr>
+      </w:pPr>
+    </w:p>
+    <w:p>
+      <w:pPr>
+        <w:rPr>
+          <w:rFonts w:hint="eastAsia"/>
+        </w:rPr>
+      </w:pPr>
+    </w:p>
     <w:p>
       <w:pPr>
         <w:pStyle w:val="Ttulo11"/>
@@ -4267,33 +4451,195 @@
         </w:drawing>
       </w:r>
     </w:p>
-    <w:p/>
-    <w:p/>
-    <w:p/>
-    <w:p/>
-    <w:p/>
-    <w:p/>
-    <w:p/>
-    <w:p/>
-    <w:p/>
-    <w:p/>
-    <w:p/>
-    <w:p/>
-    <w:p/>
-    <w:p/>
-    <w:p/>
-    <w:p/>
-    <w:p/>
-    <w:p/>
-    <w:p/>
-    <w:p/>
-    <w:p/>
-    <w:p/>
-    <w:p/>
-    <w:p/>
-    <w:p/>
-    <w:p/>
-    <w:p/>
+    <w:p>
+      <w:pPr>
+        <w:rPr>
+          <w:rFonts w:hint="eastAsia"/>
+        </w:rPr>
+      </w:pPr>
+    </w:p>
+    <w:p>
+      <w:pPr>
+        <w:rPr>
+          <w:rFonts w:hint="eastAsia"/>
+        </w:rPr>
+      </w:pPr>
+    </w:p>
+    <w:p>
+      <w:pPr>
+        <w:rPr>
+          <w:rFonts w:hint="eastAsia"/>
+        </w:rPr>
+      </w:pPr>
+    </w:p>
+    <w:p>
+      <w:pPr>
+        <w:rPr>
+          <w:rFonts w:hint="eastAsia"/>
+        </w:rPr>
+      </w:pPr>
+    </w:p>
+    <w:p>
+      <w:pPr>
+        <w:rPr>
+          <w:rFonts w:hint="eastAsia"/>
+        </w:rPr>
+      </w:pPr>
+    </w:p>
+    <w:p>
+      <w:pPr>
+        <w:rPr>
+          <w:rFonts w:hint="eastAsia"/>
+        </w:rPr>
+      </w:pPr>
+    </w:p>
+    <w:p>
+      <w:pPr>
+        <w:rPr>
+          <w:rFonts w:hint="eastAsia"/>
+        </w:rPr>
+      </w:pPr>
+    </w:p>
+    <w:p>
+      <w:pPr>
+        <w:rPr>
+          <w:rFonts w:hint="eastAsia"/>
+        </w:rPr>
+      </w:pPr>
+    </w:p>
+    <w:p>
+      <w:pPr>
+        <w:rPr>
+          <w:rFonts w:hint="eastAsia"/>
+        </w:rPr>
+      </w:pPr>
+    </w:p>
+    <w:p>
+      <w:pPr>
+        <w:rPr>
+          <w:rFonts w:hint="eastAsia"/>
+        </w:rPr>
+      </w:pPr>
+    </w:p>
+    <w:p>
+      <w:pPr>
+        <w:rPr>
+          <w:rFonts w:hint="eastAsia"/>
+        </w:rPr>
+      </w:pPr>
+    </w:p>
+    <w:p>
+      <w:pPr>
+        <w:rPr>
+          <w:rFonts w:hint="eastAsia"/>
+        </w:rPr>
+      </w:pPr>
+    </w:p>
+    <w:p>
+      <w:pPr>
+        <w:rPr>
+          <w:rFonts w:hint="eastAsia"/>
+        </w:rPr>
+      </w:pPr>
+    </w:p>
+    <w:p>
+      <w:pPr>
+        <w:rPr>
+          <w:rFonts w:hint="eastAsia"/>
+        </w:rPr>
+      </w:pPr>
+    </w:p>
+    <w:p>
+      <w:pPr>
+        <w:rPr>
+          <w:rFonts w:hint="eastAsia"/>
+        </w:rPr>
+      </w:pPr>
+    </w:p>
+    <w:p>
+      <w:pPr>
+        <w:rPr>
+          <w:rFonts w:hint="eastAsia"/>
+        </w:rPr>
+      </w:pPr>
+    </w:p>
+    <w:p>
+      <w:pPr>
+        <w:rPr>
+          <w:rFonts w:hint="eastAsia"/>
+        </w:rPr>
+      </w:pPr>
+    </w:p>
+    <w:p>
+      <w:pPr>
+        <w:rPr>
+          <w:rFonts w:hint="eastAsia"/>
+        </w:rPr>
+      </w:pPr>
+    </w:p>
+    <w:p>
+      <w:pPr>
+        <w:rPr>
+          <w:rFonts w:hint="eastAsia"/>
+        </w:rPr>
+      </w:pPr>
+    </w:p>
+    <w:p>
+      <w:pPr>
+        <w:rPr>
+          <w:rFonts w:hint="eastAsia"/>
+        </w:rPr>
+      </w:pPr>
+    </w:p>
+    <w:p>
+      <w:pPr>
+        <w:rPr>
+          <w:rFonts w:hint="eastAsia"/>
+        </w:rPr>
+      </w:pPr>
+    </w:p>
+    <w:p>
+      <w:pPr>
+        <w:rPr>
+          <w:rFonts w:hint="eastAsia"/>
+        </w:rPr>
+      </w:pPr>
+    </w:p>
+    <w:p>
+      <w:pPr>
+        <w:rPr>
+          <w:rFonts w:hint="eastAsia"/>
+        </w:rPr>
+      </w:pPr>
+    </w:p>
+    <w:p>
+      <w:pPr>
+        <w:rPr>
+          <w:rFonts w:hint="eastAsia"/>
+        </w:rPr>
+      </w:pPr>
+    </w:p>
+    <w:p>
+      <w:pPr>
+        <w:rPr>
+          <w:rFonts w:hint="eastAsia"/>
+        </w:rPr>
+      </w:pPr>
+    </w:p>
+    <w:p>
+      <w:pPr>
+        <w:rPr>
+          <w:rFonts w:hint="eastAsia"/>
+        </w:rPr>
+      </w:pPr>
+    </w:p>
+    <w:p>
+      <w:pPr>
+        <w:rPr>
+          <w:rFonts w:hint="eastAsia"/>
+        </w:rPr>
+      </w:pPr>
+    </w:p>
     <w:p>
       <w:pPr>
         <w:pStyle w:val="Ttulo11"/>
@@ -4348,6 +4694,9 @@
     <w:p>
       <w:pPr>
         <w:ind w:firstLine="283"/>
+        <w:rPr>
+          <w:rFonts w:hint="eastAsia"/>
+        </w:rPr>
       </w:pPr>
     </w:p>
     <w:p>

</xml_diff>

<commit_message>
Update Gráfico + Relatório
</commit_message>
<xml_diff>
--- a/Relatório.docx
+++ b/Relatório.docx
@@ -3719,7 +3719,47 @@
         <w:t>“</w:t>
       </w:r>
       <w:r>
-        <w:t>javac -cp ./lib/json.jar;./lib/jfreechart.jar;./lib/jcommon.jar -d ./classes -encoding UTF-8 *.java</w:t>
+        <w:t>javac -</w:t>
+      </w:r>
+      <w:proofErr w:type="spellStart"/>
+      <w:r>
+        <w:t>cp</w:t>
+      </w:r>
+      <w:proofErr w:type="spellEnd"/>
+      <w:r>
+        <w:t xml:space="preserve"> </w:t>
+      </w:r>
+      <w:proofErr w:type="gramStart"/>
+      <w:r>
+        <w:t>./</w:t>
+      </w:r>
+      <w:proofErr w:type="spellStart"/>
+      <w:r>
+        <w:t>lib</w:t>
+      </w:r>
+      <w:proofErr w:type="spellEnd"/>
+      <w:r>
+        <w:t>/json.jar;./</w:t>
+      </w:r>
+      <w:proofErr w:type="spellStart"/>
+      <w:r>
+        <w:t>lib</w:t>
+      </w:r>
+      <w:proofErr w:type="spellEnd"/>
+      <w:r>
+        <w:t>/jfreechart.jar</w:t>
+      </w:r>
+      <w:proofErr w:type="gramEnd"/>
+      <w:r>
+        <w:t>;./</w:t>
+      </w:r>
+      <w:proofErr w:type="spellStart"/>
+      <w:r>
+        <w:t>lib</w:t>
+      </w:r>
+      <w:proofErr w:type="spellEnd"/>
+      <w:r>
+        <w:t>/jcommon.jar -d ./classes -encoding UTF-8 *.java</w:t>
       </w:r>
       <w:r>
         <w:t>”</w:t>
@@ -3741,7 +3781,20 @@
         <w:t>“</w:t>
       </w:r>
       <w:r>
-        <w:t>java -cp .;./lib/json.jar;./lib/jfreechart.jar;./lib/jcommon.jar;./classes Kernel</w:t>
+        <w:t>java -</w:t>
+      </w:r>
+      <w:proofErr w:type="spellStart"/>
+      <w:proofErr w:type="gramStart"/>
+      <w:r>
+        <w:t>cp</w:t>
+      </w:r>
+      <w:proofErr w:type="spellEnd"/>
+      <w:r>
+        <w:t xml:space="preserve"> .;./lib/json.jar</w:t>
+      </w:r>
+      <w:proofErr w:type="gramEnd"/>
+      <w:r>
+        <w:t>;./lib/jfreechart.jar;./lib/jcommon.jar;./classes Kernel</w:t>
       </w:r>
       <w:r>
         <w:t>”</w:t>
@@ -3772,6 +3825,9 @@
       <w:pPr>
         <w:spacing w:line="360" w:lineRule="auto"/>
         <w:ind w:firstLine="283"/>
+        <w:rPr>
+          <w:rFonts w:hint="eastAsia"/>
+        </w:rPr>
       </w:pPr>
       <w:r>
         <w:t>E</w:t>
@@ -3889,62 +3945,14 @@
           <w:rFonts w:hint="eastAsia"/>
         </w:rPr>
       </w:pPr>
-    </w:p>
-    <w:p>
-      <w:pPr>
-        <w:rPr>
-          <w:rFonts w:hint="eastAsia"/>
-        </w:rPr>
-      </w:pPr>
-    </w:p>
-    <w:p>
-      <w:pPr>
-        <w:rPr>
-          <w:rFonts w:hint="eastAsia"/>
-        </w:rPr>
-      </w:pPr>
-    </w:p>
-    <w:p>
-      <w:pPr>
-        <w:rPr>
-          <w:rFonts w:hint="eastAsia"/>
-        </w:rPr>
-      </w:pPr>
-    </w:p>
-    <w:p>
-      <w:pPr>
-        <w:rPr>
-          <w:rFonts w:hint="eastAsia"/>
-        </w:rPr>
-      </w:pPr>
-    </w:p>
-    <w:p>
-      <w:pPr>
-        <w:rPr>
-          <w:rFonts w:hint="eastAsia"/>
-        </w:rPr>
-      </w:pPr>
-    </w:p>
-    <w:p>
-      <w:pPr>
-        <w:rPr>
-          <w:rFonts w:hint="eastAsia"/>
-        </w:rPr>
-      </w:pPr>
-    </w:p>
-    <w:p>
-      <w:pPr>
-        <w:rPr>
-          <w:rFonts w:hint="eastAsia"/>
-        </w:rPr>
-      </w:pPr>
-    </w:p>
-    <w:p>
-      <w:pPr>
-        <w:rPr>
-          <w:rFonts w:hint="eastAsia"/>
-        </w:rPr>
-      </w:pPr>
+      <w:r>
+        <w:rPr>
+          <w:b/>
+          <w:bCs/>
+          <w:color w:val="FF0000"/>
+        </w:rPr>
+        <w:t>MULTIPROCESSAMENTO, MULTIPLAS THREADS</w:t>
+      </w:r>
     </w:p>
     <w:p>
       <w:pPr>
@@ -4069,9 +4077,6 @@
       <w:pPr>
         <w:spacing w:line="360" w:lineRule="auto"/>
         <w:ind w:firstLine="283"/>
-        <w:rPr>
-          <w:rFonts w:hint="eastAsia"/>
-        </w:rPr>
       </w:pPr>
       <w:r>
         <w:t xml:space="preserve">O </w:t>
@@ -4133,132 +4138,325 @@
       <w:pPr>
         <w:spacing w:line="360" w:lineRule="auto"/>
         <w:ind w:firstLine="283"/>
-        <w:rPr>
-          <w:rFonts w:hint="eastAsia"/>
-        </w:rPr>
-      </w:pPr>
-    </w:p>
-    <w:p>
-      <w:pPr>
-        <w:rPr>
-          <w:rFonts w:hint="eastAsia"/>
-        </w:rPr>
-      </w:pPr>
-    </w:p>
-    <w:p>
-      <w:pPr>
-        <w:rPr>
-          <w:rFonts w:hint="eastAsia"/>
-        </w:rPr>
-      </w:pPr>
-    </w:p>
-    <w:p>
-      <w:pPr>
-        <w:rPr>
-          <w:rFonts w:hint="eastAsia"/>
-        </w:rPr>
-      </w:pPr>
-    </w:p>
-    <w:p>
-      <w:pPr>
-        <w:rPr>
-          <w:rFonts w:hint="eastAsia"/>
-        </w:rPr>
-      </w:pPr>
-    </w:p>
-    <w:p>
-      <w:pPr>
-        <w:rPr>
-          <w:rFonts w:hint="eastAsia"/>
-        </w:rPr>
-      </w:pPr>
-    </w:p>
-    <w:p>
-      <w:pPr>
-        <w:rPr>
-          <w:rFonts w:hint="eastAsia"/>
-        </w:rPr>
-      </w:pPr>
-    </w:p>
-    <w:p>
-      <w:pPr>
-        <w:rPr>
-          <w:rFonts w:hint="eastAsia"/>
-        </w:rPr>
-      </w:pPr>
-    </w:p>
-    <w:p>
-      <w:pPr>
-        <w:rPr>
-          <w:rFonts w:hint="eastAsia"/>
-        </w:rPr>
-      </w:pPr>
-    </w:p>
-    <w:p>
-      <w:pPr>
-        <w:rPr>
-          <w:rFonts w:hint="eastAsia"/>
-        </w:rPr>
-      </w:pPr>
-    </w:p>
-    <w:p>
-      <w:pPr>
-        <w:rPr>
-          <w:rFonts w:hint="eastAsia"/>
-        </w:rPr>
-      </w:pPr>
-    </w:p>
-    <w:p>
-      <w:pPr>
-        <w:rPr>
-          <w:rFonts w:hint="eastAsia"/>
-        </w:rPr>
-      </w:pPr>
-    </w:p>
-    <w:p>
-      <w:pPr>
-        <w:rPr>
-          <w:rFonts w:hint="eastAsia"/>
-        </w:rPr>
-      </w:pPr>
-    </w:p>
-    <w:p>
-      <w:pPr>
-        <w:rPr>
-          <w:rFonts w:hint="eastAsia"/>
-        </w:rPr>
-      </w:pPr>
-    </w:p>
-    <w:p>
-      <w:pPr>
-        <w:rPr>
-          <w:rFonts w:hint="eastAsia"/>
-        </w:rPr>
-      </w:pPr>
-    </w:p>
-    <w:p>
-      <w:pPr>
-        <w:rPr>
-          <w:rFonts w:hint="eastAsia"/>
-        </w:rPr>
-      </w:pPr>
-    </w:p>
-    <w:p>
-      <w:pPr>
-        <w:rPr>
-          <w:rFonts w:hint="eastAsia"/>
-        </w:rPr>
-      </w:pPr>
-    </w:p>
-    <w:p>
-      <w:pPr>
-        <w:rPr>
-          <w:rFonts w:hint="eastAsia"/>
-        </w:rPr>
-      </w:pPr>
-    </w:p>
-    <w:p>
-      <w:pPr>
+      </w:pPr>
+      <w:r>
+        <w:t>A função</w:t>
+      </w:r>
+      <w:r>
+        <w:t xml:space="preserve"> principal do</w:t>
+      </w:r>
+      <w:r>
+        <w:t xml:space="preserve"> </w:t>
+      </w:r>
+      <w:r>
+        <w:t>“</w:t>
+      </w:r>
+      <w:r>
+        <w:rPr>
+          <w:i/>
+          <w:iCs/>
+        </w:rPr>
+        <w:t>kernel</w:t>
+      </w:r>
+      <w:r>
+        <w:t xml:space="preserve">” </w:t>
+      </w:r>
+      <w:r>
+        <w:t xml:space="preserve">é iniciar a aplicação e exibir </w:t>
+      </w:r>
+      <w:r>
+        <w:t xml:space="preserve">a </w:t>
+      </w:r>
+      <w:r>
+        <w:t>página</w:t>
+      </w:r>
+      <w:r>
+        <w:t xml:space="preserve"> </w:t>
+      </w:r>
+      <w:r>
+        <w:t xml:space="preserve">de </w:t>
+      </w:r>
+      <w:r>
+        <w:t>Login</w:t>
+      </w:r>
+      <w:r>
+        <w:t xml:space="preserve">. </w:t>
+      </w:r>
+      <w:r>
+        <w:t xml:space="preserve">Utilizando a classe </w:t>
+      </w:r>
+      <w:r>
+        <w:rPr>
+          <w:i/>
+          <w:iCs/>
+        </w:rPr>
+        <w:t>“</w:t>
+      </w:r>
+      <w:proofErr w:type="spellStart"/>
+      <w:r>
+        <w:rPr>
+          <w:i/>
+          <w:iCs/>
+        </w:rPr>
+        <w:t>SwingUtilities</w:t>
+      </w:r>
+      <w:proofErr w:type="spellEnd"/>
+      <w:r>
+        <w:rPr>
+          <w:i/>
+          <w:iCs/>
+        </w:rPr>
+        <w:t>”</w:t>
+      </w:r>
+      <w:r>
+        <w:t>, garantimo</w:t>
+      </w:r>
+      <w:r>
+        <w:t>s que a criação da interface gráfica ocorre de forma segura</w:t>
+      </w:r>
+      <w:r>
+        <w:t xml:space="preserve">, proporcionando assim uma boa experiência ao utilizador. </w:t>
+      </w:r>
+    </w:p>
+    <w:p>
+      <w:pPr>
+        <w:spacing w:line="360" w:lineRule="auto"/>
+        <w:ind w:firstLine="283"/>
+      </w:pPr>
+      <w:r>
+        <w:t xml:space="preserve">A </w:t>
+      </w:r>
+      <w:r>
+        <w:t>função</w:t>
+      </w:r>
+      <w:r>
+        <w:t xml:space="preserve"> </w:t>
+      </w:r>
+      <w:r>
+        <w:rPr>
+          <w:i/>
+          <w:iCs/>
+        </w:rPr>
+        <w:t>“</w:t>
+      </w:r>
+      <w:proofErr w:type="spellStart"/>
+      <w:r>
+        <w:rPr>
+          <w:i/>
+          <w:iCs/>
+        </w:rPr>
+        <w:t>handleLogin</w:t>
+      </w:r>
+      <w:proofErr w:type="spellEnd"/>
+      <w:r>
+        <w:rPr>
+          <w:i/>
+          <w:iCs/>
+        </w:rPr>
+        <w:t>”</w:t>
+      </w:r>
+      <w:r>
+        <w:t xml:space="preserve"> </w:t>
+      </w:r>
+      <w:r>
+        <w:t xml:space="preserve">é </w:t>
+      </w:r>
+      <w:r>
+        <w:t>essencial para autenticar utilizadores. Ao receber informações de nome de utilizador e password</w:t>
+      </w:r>
+      <w:r>
+        <w:t xml:space="preserve">, o </w:t>
+      </w:r>
+      <w:r>
+        <w:t>“</w:t>
+      </w:r>
+      <w:r>
+        <w:rPr>
+          <w:i/>
+          <w:iCs/>
+        </w:rPr>
+        <w:t>kernel</w:t>
+      </w:r>
+      <w:r>
+        <w:t xml:space="preserve">” </w:t>
+      </w:r>
+      <w:r>
+        <w:t>lê um ficheiro</w:t>
+      </w:r>
+      <w:r>
+        <w:t xml:space="preserve"> JSON</w:t>
+      </w:r>
+      <w:r>
+        <w:t xml:space="preserve"> que contém dados de utilizador</w:t>
+      </w:r>
+      <w:r>
+        <w:t>.</w:t>
+      </w:r>
+      <w:r>
+        <w:t xml:space="preserve"> </w:t>
+      </w:r>
+      <w:r>
+        <w:rPr>
+          <w:rFonts w:hint="eastAsia"/>
+        </w:rPr>
+        <w:t xml:space="preserve">Se o nome de utilizador corresponder a um registo existente e a palavra-passe estiver correta, o utilizador é autenticado com sucesso, resultando na abertura de uma nova página do menu. Caso contrário, </w:t>
+      </w:r>
+      <w:r>
+        <w:t>é fo</w:t>
+      </w:r>
+      <w:r>
+        <w:rPr>
+          <w:rFonts w:hint="eastAsia"/>
+        </w:rPr>
+        <w:t>rnecida</w:t>
+      </w:r>
+      <w:r>
+        <w:t xml:space="preserve"> uma</w:t>
+      </w:r>
+      <w:r>
+        <w:rPr>
+          <w:rFonts w:hint="eastAsia"/>
+        </w:rPr>
+        <w:t xml:space="preserve"> mensage</w:t>
+      </w:r>
+      <w:r>
+        <w:t>m</w:t>
+      </w:r>
+      <w:r>
+        <w:rPr>
+          <w:rFonts w:hint="eastAsia"/>
+        </w:rPr>
+        <w:t xml:space="preserve"> de erro</w:t>
+      </w:r>
+      <w:r>
+        <w:t>.</w:t>
+      </w:r>
+    </w:p>
+    <w:p>
+      <w:pPr>
+        <w:spacing w:line="360" w:lineRule="auto"/>
+        <w:ind w:firstLine="283"/>
+        <w:rPr>
+          <w:rFonts w:hint="eastAsia"/>
+        </w:rPr>
+      </w:pPr>
+      <w:r>
+        <w:t>A</w:t>
+      </w:r>
+      <w:r>
+        <w:t>lém disso</w:t>
+      </w:r>
+      <w:r>
+        <w:t>, s</w:t>
+      </w:r>
+      <w:r>
+        <w:t xml:space="preserve">ão </w:t>
+      </w:r>
+      <w:r>
+        <w:t>ut</w:t>
+      </w:r>
+      <w:r>
+        <w:t>ilizad</w:t>
+      </w:r>
+      <w:r>
+        <w:t>a</w:t>
+      </w:r>
+      <w:r>
+        <w:t xml:space="preserve">s </w:t>
+      </w:r>
+      <w:r>
+        <w:t>funções</w:t>
+      </w:r>
+      <w:r>
+        <w:t xml:space="preserve"> </w:t>
+      </w:r>
+      <w:r>
+        <w:rPr>
+          <w:i/>
+          <w:iCs/>
+        </w:rPr>
+        <w:t>“</w:t>
+      </w:r>
+      <w:proofErr w:type="spellStart"/>
+      <w:r>
+        <w:rPr>
+          <w:i/>
+          <w:iCs/>
+        </w:rPr>
+        <w:t>exportMessages</w:t>
+      </w:r>
+      <w:proofErr w:type="spellEnd"/>
+      <w:r>
+        <w:rPr>
+          <w:i/>
+          <w:iCs/>
+        </w:rPr>
+        <w:t>”</w:t>
+      </w:r>
+      <w:r>
+        <w:t xml:space="preserve"> e </w:t>
+      </w:r>
+      <w:r>
+        <w:rPr>
+          <w:i/>
+          <w:iCs/>
+        </w:rPr>
+        <w:t>“</w:t>
+      </w:r>
+      <w:proofErr w:type="spellStart"/>
+      <w:r>
+        <w:rPr>
+          <w:i/>
+          <w:iCs/>
+        </w:rPr>
+        <w:t>exportLogs</w:t>
+      </w:r>
+      <w:proofErr w:type="spellEnd"/>
+      <w:r>
+        <w:rPr>
+          <w:i/>
+          <w:iCs/>
+        </w:rPr>
+        <w:t>”</w:t>
+      </w:r>
+      <w:r>
+        <w:t xml:space="preserve"> que permitem</w:t>
+      </w:r>
+      <w:r>
+        <w:t xml:space="preserve"> </w:t>
+      </w:r>
+      <w:r>
+        <w:t>exportam</w:t>
+      </w:r>
+      <w:r>
+        <w:t xml:space="preserve"> mensagens e </w:t>
+      </w:r>
+      <w:proofErr w:type="spellStart"/>
+      <w:r>
+        <w:t>logs</w:t>
+      </w:r>
+      <w:proofErr w:type="spellEnd"/>
+      <w:r>
+        <w:t xml:space="preserve"> para arquivos CSV, respetivamente. </w:t>
+      </w:r>
+      <w:r>
+        <w:t xml:space="preserve">Este processo é facilitado pelo uso da biblioteca </w:t>
+      </w:r>
+      <w:r>
+        <w:rPr>
+          <w:i/>
+          <w:iCs/>
+        </w:rPr>
+        <w:t>Swing</w:t>
+      </w:r>
+      <w:r>
+        <w:t>.</w:t>
+      </w:r>
+    </w:p>
+    <w:p>
+      <w:pPr>
+        <w:spacing w:line="360" w:lineRule="auto"/>
+        <w:ind w:firstLine="283"/>
         <w:rPr>
           <w:rFonts w:hint="eastAsia"/>
         </w:rPr>

</xml_diff>

<commit_message>
Novo jar + Relatório
</commit_message>
<xml_diff>
--- a/Relatório.docx
+++ b/Relatório.docx
@@ -4633,50 +4633,64 @@
           <w:i/>
           <w:iCs/>
         </w:rPr>
-        <w:t xml:space="preserve">Java </w:t>
-      </w:r>
-      <w:proofErr w:type="spellStart"/>
+        <w:t xml:space="preserve">Java Development Kit) </w:t>
+      </w:r>
       <w:r>
         <w:rPr>
           <w:i/>
           <w:iCs/>
         </w:rPr>
-        <w:t>Development</w:t>
-      </w:r>
-      <w:proofErr w:type="spellEnd"/>
+        <w:t>21</w:t>
+      </w:r>
+      <w:r>
+        <w:t xml:space="preserve">, </w:t>
+      </w:r>
+      <w:r>
+        <w:t xml:space="preserve">o </w:t>
+      </w:r>
       <w:r>
         <w:rPr>
           <w:i/>
           <w:iCs/>
         </w:rPr>
-        <w:t xml:space="preserve"> Kit) </w:t>
-      </w:r>
-      <w:proofErr w:type="gramStart"/>
+        <w:t>JRE</w:t>
+      </w:r>
       <w:r>
         <w:rPr>
           <w:i/>
           <w:iCs/>
         </w:rPr>
-        <w:t>21</w:t>
-      </w:r>
-      <w:r>
-        <w:t xml:space="preserve">, </w:t>
+        <w:t xml:space="preserve"> (Java Runtime Envir</w:t>
+      </w:r>
+      <w:r>
+        <w:rPr>
+          <w:i/>
+          <w:iCs/>
+        </w:rPr>
+        <w:t>on</w:t>
+      </w:r>
+      <w:r>
+        <w:rPr>
+          <w:i/>
+          <w:iCs/>
+        </w:rPr>
+        <w:t xml:space="preserve">ment) </w:t>
+      </w:r>
+      <w:r>
+        <w:rPr>
+          <w:i/>
+          <w:iCs/>
+        </w:rPr>
+        <w:t>1.8</w:t>
       </w:r>
       <w:r>
         <w:t xml:space="preserve"> </w:t>
       </w:r>
       <w:r>
-        <w:rPr>
-          <w:color w:val="FF0000"/>
-        </w:rPr>
-        <w:t>*</w:t>
-      </w:r>
-      <w:proofErr w:type="gramEnd"/>
-      <w:r>
-        <w:rPr>
-          <w:color w:val="FF0000"/>
-        </w:rPr>
-        <w:t xml:space="preserve">* </w:t>
+        <w:t>e</w:t>
+      </w:r>
+      <w:r>
+        <w:t xml:space="preserve"> </w:t>
       </w:r>
       <w:r>
         <w:t xml:space="preserve">o </w:t>
@@ -4952,7 +4966,30 @@
         <w:t xml:space="preserve">, é simplesmente </w:t>
       </w:r>
       <w:r>
-        <w:t xml:space="preserve">executar o comando </w:t>
+        <w:t xml:space="preserve">executar o </w:t>
+      </w:r>
+      <w:r>
+        <w:t xml:space="preserve">ficheiro </w:t>
+      </w:r>
+      <w:r>
+        <w:rPr>
+          <w:i/>
+          <w:iCs/>
+        </w:rPr>
+        <w:t>projeto</w:t>
+      </w:r>
+      <w:r>
+        <w:rPr>
+          <w:i/>
+          <w:iCs/>
+        </w:rPr>
+        <w:t xml:space="preserve">.jar </w:t>
+      </w:r>
+      <w:r>
+        <w:t>com o comando</w:t>
+      </w:r>
+      <w:r>
+        <w:t xml:space="preserve"> </w:t>
       </w:r>
       <w:r>
         <w:t>“java -</w:t>
@@ -4968,11 +5005,40 @@
       <w:r>
         <w:t>da pasta “projeto”.</w:t>
       </w:r>
-    </w:p>
-    <w:p>
-      <w:pPr>
-        <w:rPr>
-          <w:rFonts w:hint="eastAsia"/>
+      <w:r>
+        <w:t xml:space="preserve"> </w:t>
+      </w:r>
+      <w:r>
+        <w:rPr>
+          <w:rFonts w:hint="eastAsia"/>
+          <w:color w:val="FF0000"/>
+        </w:rPr>
+        <w:t xml:space="preserve">Criar ficheiro de configurações para testes, ou para o </w:t>
+      </w:r>
+      <w:proofErr w:type="spellStart"/>
+      <w:r>
+        <w:rPr>
+          <w:rFonts w:hint="eastAsia"/>
+          <w:color w:val="FF0000"/>
+        </w:rPr>
+        <w:t>stor</w:t>
+      </w:r>
+      <w:proofErr w:type="spellEnd"/>
+      <w:r>
+        <w:rPr>
+          <w:rFonts w:hint="eastAsia"/>
+          <w:color w:val="FF0000"/>
+        </w:rPr>
+        <w:t xml:space="preserve"> testar no fim</w:t>
+      </w:r>
+    </w:p>
+    <w:p>
+      <w:pPr>
+        <w:rPr>
+          <w:rFonts w:hint="eastAsia"/>
+          <w:b/>
+          <w:bCs/>
+          <w:color w:val="FF0000"/>
         </w:rPr>
       </w:pPr>
       <w:r>
@@ -6499,185 +6565,373 @@
     </w:p>
     <w:p>
       <w:pPr>
-        <w:pStyle w:val="Ttulo21"/>
-      </w:pPr>
-      <w:bookmarkStart w:id="61" w:name="_Toc156401469"/>
-      <w:r>
-        <w:t>Módulo Main</w:t>
-      </w:r>
-      <w:bookmarkEnd w:id="61"/>
+        <w:rPr>
+          <w:rFonts w:hint="eastAsia"/>
+        </w:rPr>
+      </w:pPr>
     </w:p>
     <w:p>
       <w:pPr>
         <w:spacing w:line="360" w:lineRule="auto"/>
         <w:ind w:firstLine="283"/>
-        <w:rPr>
-          <w:rFonts w:hint="eastAsia"/>
-        </w:rPr>
-      </w:pPr>
-      <w:r>
-        <w:rPr>
-          <w:noProof/>
-          <w14:ligatures w14:val="standardContextual"/>
-        </w:rPr>
-        <w:drawing>
-          <wp:inline distT="0" distB="0" distL="0" distR="0" wp14:anchorId="6C28824B" wp14:editId="2FB3AED5">
-            <wp:extent cx="5400040" cy="2556510"/>
-            <wp:effectExtent l="0" t="0" r="0" b="0"/>
-            <wp:docPr id="1628975737" name="Imagem 1"/>
-            <wp:cNvGraphicFramePr>
-              <a:graphicFrameLocks xmlns:a="http://schemas.openxmlformats.org/drawingml/2006/main" noChangeAspect="1"/>
-            </wp:cNvGraphicFramePr>
-            <a:graphic xmlns:a="http://schemas.openxmlformats.org/drawingml/2006/main">
-              <a:graphicData uri="http://schemas.openxmlformats.org/drawingml/2006/picture">
-                <pic:pic xmlns:pic="http://schemas.openxmlformats.org/drawingml/2006/picture">
-                  <pic:nvPicPr>
-                    <pic:cNvPr id="1628975737" name=""/>
-                    <pic:cNvPicPr/>
-                  </pic:nvPicPr>
-                  <pic:blipFill>
-                    <a:blip r:embed="rId14"/>
-                    <a:stretch>
-                      <a:fillRect/>
-                    </a:stretch>
-                  </pic:blipFill>
-                  <pic:spPr>
-                    <a:xfrm>
-                      <a:off x="0" y="0"/>
-                      <a:ext cx="5400040" cy="2556510"/>
-                    </a:xfrm>
-                    <a:prstGeom prst="rect">
-                      <a:avLst/>
-                    </a:prstGeom>
-                  </pic:spPr>
-                </pic:pic>
-              </a:graphicData>
-            </a:graphic>
-          </wp:inline>
-        </w:drawing>
-      </w:r>
-    </w:p>
-    <w:p>
-      <w:pPr>
-        <w:rPr>
-          <w:rFonts w:hint="eastAsia"/>
-        </w:rPr>
-      </w:pPr>
-    </w:p>
-    <w:p>
-      <w:pPr>
-        <w:rPr>
-          <w:rFonts w:hint="eastAsia"/>
-        </w:rPr>
-      </w:pPr>
-    </w:p>
-    <w:p>
-      <w:pPr>
-        <w:rPr>
-          <w:rFonts w:hint="eastAsia"/>
-        </w:rPr>
-      </w:pPr>
-    </w:p>
-    <w:p>
-      <w:pPr>
-        <w:rPr>
-          <w:rFonts w:hint="eastAsia"/>
-        </w:rPr>
-      </w:pPr>
-    </w:p>
-    <w:p>
-      <w:pPr>
-        <w:rPr>
-          <w:rFonts w:hint="eastAsia"/>
-        </w:rPr>
-      </w:pPr>
-    </w:p>
-    <w:p>
-      <w:pPr>
-        <w:rPr>
-          <w:rFonts w:hint="eastAsia"/>
-        </w:rPr>
-      </w:pPr>
-    </w:p>
-    <w:p>
-      <w:pPr>
-        <w:rPr>
-          <w:rFonts w:hint="eastAsia"/>
-        </w:rPr>
-      </w:pPr>
-    </w:p>
-    <w:p>
-      <w:pPr>
-        <w:rPr>
-          <w:rFonts w:hint="eastAsia"/>
-        </w:rPr>
-      </w:pPr>
-    </w:p>
-    <w:p>
-      <w:pPr>
-        <w:rPr>
-          <w:rFonts w:hint="eastAsia"/>
-        </w:rPr>
-      </w:pPr>
-    </w:p>
-    <w:p>
-      <w:pPr>
-        <w:rPr>
-          <w:rFonts w:hint="eastAsia"/>
-        </w:rPr>
-      </w:pPr>
-    </w:p>
-    <w:p>
-      <w:pPr>
-        <w:rPr>
-          <w:rFonts w:hint="eastAsia"/>
-        </w:rPr>
-      </w:pPr>
-    </w:p>
-    <w:p>
-      <w:pPr>
-        <w:rPr>
-          <w:rFonts w:hint="eastAsia"/>
-        </w:rPr>
-      </w:pPr>
-    </w:p>
-    <w:p>
-      <w:pPr>
-        <w:rPr>
-          <w:rFonts w:hint="eastAsia"/>
-        </w:rPr>
-      </w:pPr>
-    </w:p>
-    <w:p>
-      <w:pPr>
-        <w:rPr>
-          <w:rFonts w:hint="eastAsia"/>
-        </w:rPr>
-      </w:pPr>
-    </w:p>
-    <w:p>
-      <w:pPr>
-        <w:rPr>
-          <w:rFonts w:hint="eastAsia"/>
-        </w:rPr>
-      </w:pPr>
-    </w:p>
-    <w:p>
-      <w:pPr>
-        <w:rPr>
-          <w:rFonts w:hint="eastAsia"/>
-        </w:rPr>
-      </w:pPr>
-    </w:p>
-    <w:p>
-      <w:pPr>
-        <w:rPr>
-          <w:rFonts w:hint="eastAsia"/>
-        </w:rPr>
-      </w:pPr>
-    </w:p>
-    <w:p>
-      <w:pPr>
+      </w:pPr>
+      <w:r>
+        <w:t xml:space="preserve">No </w:t>
+      </w:r>
+      <w:r>
+        <w:t xml:space="preserve">decorrer do </w:t>
+      </w:r>
+      <w:r>
+        <w:t>desenvolvimento deste</w:t>
+      </w:r>
+      <w:r>
+        <w:t xml:space="preserve"> projeto, </w:t>
+      </w:r>
+      <w:r>
+        <w:t xml:space="preserve">foram utilizados mecanismos de </w:t>
+      </w:r>
+      <w:r>
+        <w:t>sincronização e comunicação entre módulos</w:t>
+      </w:r>
+      <w:r>
+        <w:t xml:space="preserve"> para </w:t>
+      </w:r>
+      <w:r>
+        <w:t>garantir</w:t>
+      </w:r>
+      <w:r>
+        <w:t xml:space="preserve"> </w:t>
+      </w:r>
+      <w:r>
+        <w:t>um bom funcionamento do sistema operativo.</w:t>
+      </w:r>
+    </w:p>
+    <w:p>
+      <w:pPr>
+        <w:spacing w:line="360" w:lineRule="auto"/>
+        <w:ind w:firstLine="283"/>
+      </w:pPr>
+      <w:r>
+        <w:t>Inici</w:t>
+      </w:r>
+      <w:r>
+        <w:t xml:space="preserve">ou-se o processo com a utilização de </w:t>
+      </w:r>
+      <w:r>
+        <w:t>uma “</w:t>
+      </w:r>
+      <w:r>
+        <w:rPr>
+          <w:i/>
+          <w:iCs/>
+        </w:rPr>
+        <w:t>LinkedBlockingQueue</w:t>
+      </w:r>
+      <w:r>
+        <w:t xml:space="preserve">” </w:t>
+      </w:r>
+      <w:r>
+        <w:t>para facilitar a comunicação assíncrona entre os módulos</w:t>
+      </w:r>
+      <w:r>
+        <w:t>, possibilitando assim uma troca eficiente de mensagens entre o Middleware</w:t>
+      </w:r>
+      <w:r>
+        <w:t>, o MEM e o CPU.</w:t>
+      </w:r>
+      <w:r>
+        <w:t xml:space="preserve"> Na fase inicial</w:t>
+      </w:r>
+      <w:r>
+        <w:t>, Middleware, MEM e CPU foram instanciados na MenuPage, estabelecendo assim a base para a interação dinâmica entre os componente</w:t>
+      </w:r>
+      <w:r>
+        <w:rPr>
+          <w:rFonts w:hint="eastAsia"/>
+        </w:rPr>
+        <w:t>s</w:t>
+      </w:r>
+      <w:r>
+        <w:t>.</w:t>
+      </w:r>
+    </w:p>
+    <w:p>
+      <w:pPr>
+        <w:spacing w:line="360" w:lineRule="auto"/>
+        <w:ind w:firstLine="283"/>
+      </w:pPr>
+      <w:r>
+        <w:t xml:space="preserve">No Middleware, a </w:t>
+      </w:r>
+      <w:r>
+        <w:t>“</w:t>
+      </w:r>
+      <w:r>
+        <w:rPr>
+          <w:i/>
+          <w:iCs/>
+        </w:rPr>
+        <w:t>LinkedBlockingQueue</w:t>
+      </w:r>
+      <w:r>
+        <w:t>”</w:t>
+      </w:r>
+      <w:r>
+        <w:t xml:space="preserve"> foi </w:t>
+      </w:r>
+      <w:r>
+        <w:t>utilizada pa</w:t>
+      </w:r>
+      <w:r>
+        <w:t>ra receber as mensagens enviadas pela estação e direcioná-las para o CPU. Este, por sua vez, possu</w:t>
+      </w:r>
+      <w:r>
+        <w:t xml:space="preserve">i uma </w:t>
+      </w:r>
+      <w:r>
+        <w:rPr>
+          <w:i/>
+          <w:iCs/>
+        </w:rPr>
+        <w:t xml:space="preserve">thread </w:t>
+      </w:r>
+      <w:r>
+        <w:t>que permanece constantemente à espera de mensagens na</w:t>
+      </w:r>
+      <w:r>
+        <w:t xml:space="preserve"> </w:t>
+      </w:r>
+      <w:r>
+        <w:rPr>
+          <w:i/>
+          <w:iCs/>
+        </w:rPr>
+        <w:t>‘dataQueue’</w:t>
+      </w:r>
+      <w:r>
+        <w:t xml:space="preserve">. Ao receber uma mensagem, </w:t>
+      </w:r>
+      <w:r>
+        <w:t xml:space="preserve">o CPU </w:t>
+      </w:r>
+      <w:r>
+        <w:t>formata e envia</w:t>
+      </w:r>
+      <w:r>
+        <w:t xml:space="preserve"> a mesma</w:t>
+      </w:r>
+      <w:r>
+        <w:t xml:space="preserve"> para o MEM, </w:t>
+      </w:r>
+      <w:r>
+        <w:t>onde é processada e armazenada de forma assíncrona.</w:t>
+      </w:r>
+    </w:p>
+    <w:p>
+      <w:pPr>
+        <w:spacing w:line="360" w:lineRule="auto"/>
+        <w:ind w:firstLine="283"/>
+      </w:pPr>
+      <w:r>
+        <w:t xml:space="preserve">No MEM, </w:t>
+      </w:r>
+      <w:r>
+        <w:t>foi necessário garantir acesso exclusivo ao método de escrita no arquivo CSV</w:t>
+      </w:r>
+      <w:r>
+        <w:t xml:space="preserve">, levando assim a utilização do </w:t>
+      </w:r>
+      <w:r>
+        <w:rPr>
+          <w:i/>
+          <w:iCs/>
+        </w:rPr>
+        <w:t>“synchronized”</w:t>
+      </w:r>
+      <w:r>
+        <w:t xml:space="preserve">, assegurando assim que apenas uma thread por vez pode aceder a este módulo, eliminando assim a possibilidade de </w:t>
+      </w:r>
+      <w:r>
+        <w:rPr>
+          <w:i/>
+          <w:iCs/>
+        </w:rPr>
+        <w:t xml:space="preserve">race conditions </w:t>
+      </w:r>
+      <w:r>
+        <w:t xml:space="preserve">e garantindo a integridade das operações. O uso de um </w:t>
+      </w:r>
+      <w:r>
+        <w:rPr>
+          <w:i/>
+          <w:iCs/>
+        </w:rPr>
+        <w:t>“Buffered</w:t>
+      </w:r>
+      <w:r>
+        <w:rPr>
+          <w:i/>
+          <w:iCs/>
+        </w:rPr>
+        <w:t xml:space="preserve">Writer” </w:t>
+      </w:r>
+      <w:r>
+        <w:t xml:space="preserve">na escrita do arquivo CSV reforçando assim </w:t>
+      </w:r>
+      <w:r>
+        <w:t>a eficiência e segurança na manipulação de dados.</w:t>
+      </w:r>
+    </w:p>
+    <w:p>
+      <w:pPr>
+        <w:spacing w:line="360" w:lineRule="auto"/>
+        <w:ind w:firstLine="283"/>
+      </w:pPr>
+      <w:r>
+        <w:t xml:space="preserve">Foi introduzida uma espera de 3 segundos entre mensagens na </w:t>
+      </w:r>
+      <w:r>
+        <w:rPr>
+          <w:i/>
+          <w:iCs/>
+        </w:rPr>
+        <w:t>thread</w:t>
+      </w:r>
+      <w:r>
+        <w:t xml:space="preserve"> do CPU, </w:t>
+      </w:r>
+      <w:r>
+        <w:t>simulando assim um atraso realista no envio de dados em tempo real.</w:t>
+      </w:r>
+    </w:p>
+    <w:p>
+      <w:pPr>
+        <w:spacing w:line="360" w:lineRule="auto"/>
+        <w:ind w:firstLine="283"/>
+      </w:pPr>
+      <w:r>
+        <w:t xml:space="preserve">No Middleware, uma </w:t>
+      </w:r>
+      <w:r>
+        <w:rPr>
+          <w:i/>
+          <w:iCs/>
+        </w:rPr>
+        <w:t>thread</w:t>
+      </w:r>
+      <w:r>
+        <w:t xml:space="preserve"> </w:t>
+      </w:r>
+      <w:r>
+        <w:t xml:space="preserve">foi adiciona para monitorar alterações no arquivo CSV, informando o sistema sempre que </w:t>
+      </w:r>
+      <w:r>
+        <w:t xml:space="preserve">uma mensagem </w:t>
+      </w:r>
+      <w:r>
+        <w:t xml:space="preserve">é recebida </w:t>
+      </w:r>
+      <w:r>
+        <w:t>e armazenada com sucesso.</w:t>
+      </w:r>
+    </w:p>
+    <w:p>
+      <w:pPr>
+        <w:spacing w:line="360" w:lineRule="auto"/>
+        <w:ind w:firstLine="283"/>
+      </w:pPr>
+      <w:r>
+        <w:t xml:space="preserve">A implementação de logs no MEM também foi </w:t>
+      </w:r>
+      <w:r>
+        <w:t xml:space="preserve">cuidadosamente implementada, incorporando um </w:t>
+      </w:r>
+      <w:r>
+        <w:rPr>
+          <w:i/>
+          <w:iCs/>
+        </w:rPr>
+        <w:t xml:space="preserve">semaphore </w:t>
+      </w:r>
+      <w:r>
+        <w:t xml:space="preserve">para evitar sobreposições de </w:t>
+      </w:r>
+      <w:r>
+        <w:rPr>
+          <w:i/>
+          <w:iCs/>
+        </w:rPr>
+        <w:t>logs</w:t>
+      </w:r>
+      <w:r>
+        <w:t>.</w:t>
+      </w:r>
+    </w:p>
+    <w:p>
+      <w:pPr>
+        <w:spacing w:line="360" w:lineRule="auto"/>
+        <w:ind w:firstLine="283"/>
+      </w:pPr>
+      <w:r>
+        <w:lastRenderedPageBreak/>
+        <w:t>Foi</w:t>
+      </w:r>
+      <w:r>
+        <w:t xml:space="preserve"> utilizado</w:t>
+      </w:r>
+      <w:r>
+        <w:t xml:space="preserve"> o </w:t>
+      </w:r>
+      <w:r>
+        <w:t>CompletableFuture</w:t>
+      </w:r>
+      <w:r>
+        <w:t xml:space="preserve"> </w:t>
+      </w:r>
+      <w:r>
+        <w:t xml:space="preserve">para facilitar a execução de operações de </w:t>
+      </w:r>
+      <w:r>
+        <w:rPr>
+          <w:i/>
+          <w:iCs/>
+        </w:rPr>
+        <w:t xml:space="preserve">log </w:t>
+      </w:r>
+      <w:r>
+        <w:t xml:space="preserve">em </w:t>
+      </w:r>
+      <w:r>
+        <w:rPr>
+          <w:i/>
+          <w:iCs/>
+        </w:rPr>
+        <w:t>threads</w:t>
+      </w:r>
+      <w:r>
+        <w:t xml:space="preserve"> separadas, adotando assim uma abordagem</w:t>
+      </w:r>
+      <w:r>
+        <w:t xml:space="preserve"> de </w:t>
+      </w:r>
+      <w:r>
+        <w:rPr>
+          <w:i/>
+          <w:iCs/>
+        </w:rPr>
+        <w:t>multi-threading</w:t>
+      </w:r>
+      <w:r>
+        <w:t xml:space="preserve"> para otimizar a eficiência do sistema</w:t>
+      </w:r>
+      <w:r>
+        <w:t>.</w:t>
+      </w:r>
+    </w:p>
+    <w:p>
+      <w:pPr>
+        <w:spacing w:line="360" w:lineRule="auto"/>
+        <w:ind w:firstLine="283"/>
         <w:rPr>
           <w:rFonts w:hint="eastAsia"/>
         </w:rPr>
@@ -6750,12 +7004,12 @@
       <w:pPr>
         <w:pStyle w:val="Ttulo11"/>
       </w:pPr>
-      <w:bookmarkStart w:id="62" w:name="_Toc156401470"/>
+      <w:bookmarkStart w:id="61" w:name="_Toc156401470"/>
       <w:r>
         <w:lastRenderedPageBreak/>
         <w:t>Funcionalidades adicionais</w:t>
       </w:r>
-      <w:bookmarkEnd w:id="62"/>
+      <w:bookmarkEnd w:id="61"/>
     </w:p>
     <w:p>
       <w:pPr>
@@ -6785,11 +7039,11 @@
       <w:pPr>
         <w:pStyle w:val="Ttulo21"/>
       </w:pPr>
-      <w:bookmarkStart w:id="63" w:name="_Toc156401471"/>
+      <w:bookmarkStart w:id="62" w:name="_Toc156401471"/>
       <w:r>
         <w:t>Interface</w:t>
       </w:r>
-      <w:bookmarkEnd w:id="63"/>
+      <w:bookmarkEnd w:id="62"/>
     </w:p>
     <w:p>
       <w:pPr>
@@ -6910,7 +7164,7 @@
                     <pic:cNvPicPr/>
                   </pic:nvPicPr>
                   <pic:blipFill>
-                    <a:blip r:embed="rId15"/>
+                    <a:blip r:embed="rId14"/>
                     <a:stretch>
                       <a:fillRect/>
                     </a:stretch>
@@ -6939,7 +7193,7 @@
           <w:rFonts w:hint="eastAsia"/>
         </w:rPr>
       </w:pPr>
-      <w:bookmarkStart w:id="64" w:name="_Toc156401446"/>
+      <w:bookmarkStart w:id="63" w:name="_Toc156401446"/>
       <w:r>
         <w:rPr>
           <w:rFonts w:hint="eastAsia"/>
@@ -6980,7 +7234,7 @@
       <w:r>
         <w:t xml:space="preserve"> - Menu Page</w:t>
       </w:r>
-      <w:bookmarkEnd w:id="64"/>
+      <w:bookmarkEnd w:id="63"/>
     </w:p>
     <w:p>
       <w:pPr>
@@ -7011,7 +7265,7 @@
                     <pic:cNvPicPr/>
                   </pic:nvPicPr>
                   <pic:blipFill>
-                    <a:blip r:embed="rId16"/>
+                    <a:blip r:embed="rId15"/>
                     <a:stretch>
                       <a:fillRect/>
                     </a:stretch>
@@ -7040,7 +7294,7 @@
           <w:rFonts w:hint="eastAsia"/>
         </w:rPr>
       </w:pPr>
-      <w:bookmarkStart w:id="65" w:name="_Toc156401447"/>
+      <w:bookmarkStart w:id="64" w:name="_Toc156401447"/>
       <w:r>
         <w:rPr>
           <w:rFonts w:hint="eastAsia"/>
@@ -7081,7 +7335,7 @@
       <w:r>
         <w:t xml:space="preserve"> - Message Page</w:t>
       </w:r>
-      <w:bookmarkEnd w:id="65"/>
+      <w:bookmarkEnd w:id="64"/>
     </w:p>
     <w:p>
       <w:pPr>
@@ -7114,7 +7368,7 @@
                     <pic:cNvPicPr/>
                   </pic:nvPicPr>
                   <pic:blipFill>
-                    <a:blip r:embed="rId17"/>
+                    <a:blip r:embed="rId16"/>
                     <a:stretch>
                       <a:fillRect/>
                     </a:stretch>
@@ -7144,7 +7398,7 @@
           <w:color w:val="4472C4"/>
         </w:rPr>
       </w:pPr>
-      <w:bookmarkStart w:id="66" w:name="_Toc156401448"/>
+      <w:bookmarkStart w:id="65" w:name="_Toc156401448"/>
       <w:r>
         <w:rPr>
           <w:rFonts w:hint="eastAsia"/>
@@ -7185,29 +7439,29 @@
       <w:r>
         <w:t xml:space="preserve"> - Satellite Page</w:t>
       </w:r>
+      <w:bookmarkEnd w:id="65"/>
+    </w:p>
+    <w:p>
+      <w:pPr>
+        <w:spacing w:line="360" w:lineRule="auto"/>
+        <w:rPr>
+          <w:rFonts w:hint="eastAsia"/>
+          <w:color w:val="4472C4"/>
+        </w:rPr>
+      </w:pPr>
+    </w:p>
+    <w:p>
+      <w:pPr>
+        <w:pStyle w:val="Ttulo21"/>
+      </w:pPr>
+      <w:bookmarkStart w:id="66" w:name="_Toc156401472"/>
+      <w:r>
+        <w:t xml:space="preserve">Módulo </w:t>
+      </w:r>
+      <w:r>
+        <w:t>Login</w:t>
+      </w:r>
       <w:bookmarkEnd w:id="66"/>
-    </w:p>
-    <w:p>
-      <w:pPr>
-        <w:spacing w:line="360" w:lineRule="auto"/>
-        <w:rPr>
-          <w:rFonts w:hint="eastAsia"/>
-          <w:color w:val="4472C4"/>
-        </w:rPr>
-      </w:pPr>
-    </w:p>
-    <w:p>
-      <w:pPr>
-        <w:pStyle w:val="Ttulo21"/>
-      </w:pPr>
-      <w:bookmarkStart w:id="67" w:name="_Toc156401472"/>
-      <w:r>
-        <w:t xml:space="preserve">Módulo </w:t>
-      </w:r>
-      <w:r>
-        <w:t>Login</w:t>
-      </w:r>
-      <w:bookmarkEnd w:id="67"/>
     </w:p>
     <w:p>
       <w:pPr>
@@ -7282,7 +7536,7 @@
                     <pic:cNvPicPr/>
                   </pic:nvPicPr>
                   <pic:blipFill>
-                    <a:blip r:embed="rId18"/>
+                    <a:blip r:embed="rId17"/>
                     <a:stretch>
                       <a:fillRect/>
                     </a:stretch>
@@ -7356,11 +7610,11 @@
       <w:pPr>
         <w:pStyle w:val="Ttulo31"/>
       </w:pPr>
-      <w:bookmarkStart w:id="68" w:name="_Toc156401473"/>
+      <w:bookmarkStart w:id="67" w:name="_Toc156401473"/>
       <w:r>
         <w:t>Ficheiro JSON</w:t>
       </w:r>
-      <w:bookmarkEnd w:id="68"/>
+      <w:bookmarkEnd w:id="67"/>
     </w:p>
     <w:p>
       <w:pPr>
@@ -7423,7 +7677,7 @@
       <w:pPr>
         <w:pStyle w:val="Ttulo21"/>
       </w:pPr>
-      <w:bookmarkStart w:id="69" w:name="_Toc156401474"/>
+      <w:bookmarkStart w:id="68" w:name="_Toc156401474"/>
       <w:r>
         <w:lastRenderedPageBreak/>
         <w:t xml:space="preserve">Módulo </w:t>
@@ -7431,7 +7685,7 @@
       <w:r>
         <w:t>Gráfico Informativo</w:t>
       </w:r>
-      <w:bookmarkEnd w:id="69"/>
+      <w:bookmarkEnd w:id="68"/>
     </w:p>
     <w:p>
       <w:pPr>
@@ -7559,7 +7813,7 @@
                     <pic:cNvPicPr/>
                   </pic:nvPicPr>
                   <pic:blipFill>
-                    <a:blip r:embed="rId19"/>
+                    <a:blip r:embed="rId18"/>
                     <a:stretch>
                       <a:fillRect/>
                     </a:stretch>
@@ -7588,7 +7842,7 @@
           <w:rFonts w:hint="eastAsia"/>
         </w:rPr>
       </w:pPr>
-      <w:bookmarkStart w:id="70" w:name="_Toc156401450"/>
+      <w:bookmarkStart w:id="69" w:name="_Toc156401450"/>
       <w:r>
         <w:rPr>
           <w:rFonts w:hint="eastAsia"/>
@@ -7629,7 +7883,7 @@
       <w:r>
         <w:t xml:space="preserve"> - Gráfico</w:t>
       </w:r>
-      <w:bookmarkEnd w:id="70"/>
+      <w:bookmarkEnd w:id="69"/>
     </w:p>
     <w:p>
       <w:pPr>
@@ -7773,7 +8027,6 @@
         <w:docPartUnique/>
       </w:docPartObj>
     </w:sdtPr>
-    <w:sdtEndPr/>
     <w:sdtContent>
       <w:p>
         <w:pPr>
@@ -8639,7 +8892,7 @@
   </w:latentStyles>
   <w:style w:type="paragraph" w:default="1" w:styleId="Normal">
     <w:name w:val="Normal"/>
-    <w:rsid w:val="00D9581A"/>
+    <w:rsid w:val="00047DCB"/>
     <w:pPr>
       <w:suppressAutoHyphens/>
       <w:autoSpaceDN w:val="0"/>

</xml_diff>